<commit_message>
section 3 - day 2
</commit_message>
<xml_diff>
--- a/section_3/python_object_and_data_structure_basics.docx
+++ b/section_3/python_object_and_data_structure_basics.docx
@@ -4,6 +4,7 @@
   <w:body>
     <w:p>
       <w:pPr>
+        <w:spacing w:after="0"/>
         <w:jc w:val="center"/>
         <w:rPr>
           <w:b/>
@@ -24,6 +25,8 @@
     </w:p>
     <w:p>
       <w:pPr>
+        <w:spacing w:after="0"/>
+        <w:jc w:val="center"/>
         <w:rPr>
           <w:b/>
           <w:bCs/>
@@ -34,9 +37,487 @@
     </w:p>
     <w:p>
       <w:pPr>
-        <w:rPr>
+        <w:spacing w:after="0"/>
+        <w:rPr>
+          <w:b/>
+          <w:bCs/>
           <w:sz w:val="28"/>
           <w:szCs w:val="28"/>
+        </w:rPr>
+      </w:pPr>
+      <w:r>
+        <w:rPr>
+          <w:b/>
+          <w:bCs/>
+          <w:sz w:val="28"/>
+          <w:szCs w:val="28"/>
+        </w:rPr>
+        <w:t>01.02.</w:t>
+      </w:r>
+    </w:p>
+    <w:p>
+      <w:pPr>
+        <w:spacing w:after="0"/>
+        <w:rPr>
+          <w:b/>
+          <w:bCs/>
+          <w:sz w:val="28"/>
+          <w:szCs w:val="28"/>
+        </w:rPr>
+      </w:pPr>
+      <w:r>
+        <w:rPr>
+          <w:b/>
+          <w:bCs/>
+          <w:sz w:val="28"/>
+          <w:szCs w:val="28"/>
+        </w:rPr>
+        <w:t>11. Introduction to Python Data Types</w:t>
+      </w:r>
+    </w:p>
+    <w:p>
+      <w:pPr>
+        <w:spacing w:after="0"/>
+        <w:rPr>
+          <w:sz w:val="24"/>
+          <w:szCs w:val="24"/>
+        </w:rPr>
+      </w:pPr>
+      <w:r>
+        <w:rPr>
+          <w:sz w:val="24"/>
+          <w:szCs w:val="24"/>
+        </w:rPr>
+        <w:t>Lists and Tuples are ordered because:</w:t>
+      </w:r>
+    </w:p>
+    <w:p>
+      <w:pPr>
+        <w:pStyle w:val="ListParagraph"/>
+        <w:numPr>
+          <w:ilvl w:val="0"/>
+          <w:numId w:val="1"/>
+        </w:numPr>
+        <w:spacing w:after="0"/>
+        <w:rPr>
+          <w:sz w:val="24"/>
+          <w:szCs w:val="24"/>
+        </w:rPr>
+      </w:pPr>
+      <w:r>
+        <w:rPr>
+          <w:sz w:val="24"/>
+          <w:szCs w:val="24"/>
+        </w:rPr>
+        <w:t xml:space="preserve">we can access the elements by using an index </w:t>
+      </w:r>
+    </w:p>
+    <w:p>
+      <w:pPr>
+        <w:pStyle w:val="ListParagraph"/>
+        <w:numPr>
+          <w:ilvl w:val="0"/>
+          <w:numId w:val="1"/>
+        </w:numPr>
+        <w:spacing w:after="0"/>
+        <w:rPr>
+          <w:sz w:val="24"/>
+          <w:szCs w:val="24"/>
+        </w:rPr>
+      </w:pPr>
+      <w:r>
+        <w:rPr>
+          <w:sz w:val="24"/>
+          <w:szCs w:val="24"/>
+        </w:rPr>
+        <w:t>the insertion order is maintained</w:t>
+      </w:r>
+    </w:p>
+    <w:p>
+      <w:pPr>
+        <w:pStyle w:val="ListParagraph"/>
+        <w:spacing w:after="0"/>
+        <w:rPr>
+          <w:sz w:val="24"/>
+          <w:szCs w:val="24"/>
+        </w:rPr>
+      </w:pPr>
+    </w:p>
+    <w:p>
+      <w:pPr>
+        <w:spacing w:after="0"/>
+        <w:rPr>
+          <w:b/>
+          <w:bCs/>
+          <w:sz w:val="28"/>
+          <w:szCs w:val="28"/>
+        </w:rPr>
+      </w:pPr>
+      <w:r>
+        <w:rPr>
+          <w:b/>
+          <w:bCs/>
+          <w:sz w:val="28"/>
+          <w:szCs w:val="28"/>
+        </w:rPr>
+        <w:t>13. Numbers – FAQ</w:t>
+      </w:r>
+    </w:p>
+    <w:p>
+      <w:pPr>
+        <w:spacing w:after="0"/>
+        <w:rPr>
+          <w:sz w:val="24"/>
+          <w:szCs w:val="24"/>
+        </w:rPr>
+      </w:pPr>
+      <w:r>
+        <w:rPr>
+          <w:sz w:val="24"/>
+          <w:szCs w:val="24"/>
+        </w:rPr>
+        <w:t xml:space="preserve">0.1 + 0.2 – </w:t>
+      </w:r>
+      <w:proofErr w:type="gramStart"/>
+      <w:r>
+        <w:rPr>
+          <w:sz w:val="24"/>
+          <w:szCs w:val="24"/>
+        </w:rPr>
+        <w:t>0.3</w:t>
+      </w:r>
+      <w:r>
+        <w:rPr>
+          <w:sz w:val="24"/>
+          <w:szCs w:val="24"/>
+        </w:rPr>
+        <w:t xml:space="preserve"> </w:t>
+      </w:r>
+      <w:r>
+        <w:rPr>
+          <w:sz w:val="24"/>
+          <w:szCs w:val="24"/>
+        </w:rPr>
+        <w:t>!</w:t>
+      </w:r>
+      <w:proofErr w:type="gramEnd"/>
+      <w:r>
+        <w:rPr>
+          <w:sz w:val="24"/>
+          <w:szCs w:val="24"/>
+        </w:rPr>
+        <w:t>=</w:t>
+      </w:r>
+      <w:r>
+        <w:rPr>
+          <w:sz w:val="24"/>
+          <w:szCs w:val="24"/>
+        </w:rPr>
+        <w:t xml:space="preserve"> 0.0 because in memory each number is represented as base 2 fractions</w:t>
+      </w:r>
+    </w:p>
+    <w:p>
+      <w:pPr>
+        <w:spacing w:after="0"/>
+        <w:rPr>
+          <w:sz w:val="24"/>
+          <w:szCs w:val="24"/>
+        </w:rPr>
+      </w:pPr>
+    </w:p>
+    <w:p>
+      <w:pPr>
+        <w:spacing w:after="0"/>
+        <w:rPr>
+          <w:b/>
+          <w:bCs/>
+          <w:sz w:val="28"/>
+          <w:szCs w:val="28"/>
+        </w:rPr>
+      </w:pPr>
+      <w:r>
+        <w:rPr>
+          <w:b/>
+          <w:bCs/>
+          <w:sz w:val="28"/>
+          <w:szCs w:val="28"/>
+        </w:rPr>
+        <w:t>14. Variable Assignments</w:t>
+      </w:r>
+    </w:p>
+    <w:p>
+      <w:pPr>
+        <w:spacing w:after="0"/>
+        <w:rPr>
+          <w:bCs/>
+          <w:sz w:val="24"/>
+          <w:szCs w:val="24"/>
+        </w:rPr>
+      </w:pPr>
+      <w:r>
+        <w:rPr>
+          <w:bCs/>
+          <w:sz w:val="24"/>
+          <w:szCs w:val="24"/>
+        </w:rPr>
+        <w:t>Python uses Dynamic Typing, so we can reassign variables to different data types</w:t>
+      </w:r>
+    </w:p>
+    <w:p>
+      <w:pPr>
+        <w:spacing w:after="0"/>
+        <w:rPr>
+          <w:bCs/>
+          <w:sz w:val="24"/>
+          <w:szCs w:val="24"/>
+        </w:rPr>
+      </w:pPr>
+      <w:r>
+        <w:rPr>
+          <w:bCs/>
+          <w:sz w:val="24"/>
+          <w:szCs w:val="24"/>
+        </w:rPr>
+        <w:t xml:space="preserve">Use </w:t>
+      </w:r>
+      <w:proofErr w:type="gramStart"/>
+      <w:r>
+        <w:rPr>
+          <w:bCs/>
+          <w:sz w:val="24"/>
+          <w:szCs w:val="24"/>
+        </w:rPr>
+        <w:t>type(</w:t>
+      </w:r>
+      <w:proofErr w:type="gramEnd"/>
+      <w:r>
+        <w:rPr>
+          <w:bCs/>
+          <w:sz w:val="24"/>
+          <w:szCs w:val="24"/>
+        </w:rPr>
+        <w:t>) for type checking</w:t>
+      </w:r>
+    </w:p>
+    <w:p>
+      <w:pPr>
+        <w:spacing w:after="0"/>
+        <w:rPr>
+          <w:bCs/>
+          <w:sz w:val="24"/>
+          <w:szCs w:val="24"/>
+        </w:rPr>
+      </w:pPr>
+    </w:p>
+    <w:p>
+      <w:pPr>
+        <w:spacing w:after="0"/>
+        <w:rPr>
+          <w:b/>
+          <w:sz w:val="28"/>
+          <w:szCs w:val="28"/>
+        </w:rPr>
+      </w:pPr>
+      <w:r>
+        <w:rPr>
+          <w:b/>
+          <w:sz w:val="28"/>
+          <w:szCs w:val="28"/>
+        </w:rPr>
+        <w:t>15. Introduction to Strings</w:t>
+      </w:r>
+    </w:p>
+    <w:p>
+      <w:pPr>
+        <w:spacing w:after="0"/>
+        <w:rPr>
+          <w:bCs/>
+          <w:sz w:val="24"/>
+          <w:szCs w:val="24"/>
+        </w:rPr>
+      </w:pPr>
+      <w:r>
+        <w:rPr>
+          <w:bCs/>
+          <w:sz w:val="24"/>
+          <w:szCs w:val="24"/>
+        </w:rPr>
+        <w:t>Because strings are ordered sequences, we can use indexing and slicing</w:t>
+      </w:r>
+    </w:p>
+    <w:p>
+      <w:pPr>
+        <w:spacing w:after="0"/>
+        <w:rPr>
+          <w:bCs/>
+          <w:sz w:val="24"/>
+          <w:szCs w:val="24"/>
+        </w:rPr>
+      </w:pPr>
+      <w:proofErr w:type="gramStart"/>
+      <w:r>
+        <w:rPr>
+          <w:bCs/>
+          <w:sz w:val="24"/>
+          <w:szCs w:val="24"/>
+        </w:rPr>
+        <w:t>There</w:t>
+      </w:r>
+      <w:proofErr w:type="gramEnd"/>
+      <w:r>
+        <w:rPr>
+          <w:bCs/>
+          <w:sz w:val="24"/>
+          <w:szCs w:val="24"/>
+        </w:rPr>
+        <w:t xml:space="preserve"> a reverse indexing</w:t>
+      </w:r>
+    </w:p>
+    <w:p>
+      <w:pPr>
+        <w:spacing w:after="0"/>
+        <w:rPr>
+          <w:bCs/>
+          <w:sz w:val="24"/>
+          <w:szCs w:val="24"/>
+        </w:rPr>
+      </w:pPr>
+      <w:r>
+        <w:rPr>
+          <w:bCs/>
+          <w:sz w:val="24"/>
+          <w:szCs w:val="24"/>
+        </w:rPr>
+        <w:t>Slicing has the following syntax: [</w:t>
+      </w:r>
+      <w:proofErr w:type="spellStart"/>
+      <w:proofErr w:type="gramStart"/>
+      <w:r>
+        <w:rPr>
+          <w:bCs/>
+          <w:sz w:val="24"/>
+          <w:szCs w:val="24"/>
+        </w:rPr>
+        <w:t>start:stop</w:t>
+      </w:r>
+      <w:proofErr w:type="gramEnd"/>
+      <w:r>
+        <w:rPr>
+          <w:bCs/>
+          <w:sz w:val="24"/>
+          <w:szCs w:val="24"/>
+        </w:rPr>
+        <w:t>:step</w:t>
+      </w:r>
+      <w:proofErr w:type="spellEnd"/>
+      <w:r>
+        <w:rPr>
+          <w:bCs/>
+          <w:sz w:val="24"/>
+          <w:szCs w:val="24"/>
+        </w:rPr>
+        <w:t>]</w:t>
+      </w:r>
+    </w:p>
+    <w:p>
+      <w:pPr>
+        <w:spacing w:after="0"/>
+        <w:rPr>
+          <w:bCs/>
+          <w:sz w:val="24"/>
+          <w:szCs w:val="24"/>
+        </w:rPr>
+      </w:pPr>
+    </w:p>
+    <w:p>
+      <w:pPr>
+        <w:spacing w:after="0"/>
+        <w:rPr>
+          <w:b/>
+          <w:sz w:val="28"/>
+          <w:szCs w:val="28"/>
+        </w:rPr>
+      </w:pPr>
+      <w:r>
+        <w:rPr>
+          <w:b/>
+          <w:sz w:val="28"/>
+          <w:szCs w:val="28"/>
+        </w:rPr>
+        <w:t>16. I</w:t>
+      </w:r>
+      <w:r>
+        <w:rPr>
+          <w:b/>
+          <w:sz w:val="28"/>
+          <w:szCs w:val="28"/>
+        </w:rPr>
+        <w:t>ndexing and Slicing with Strings</w:t>
+      </w:r>
+    </w:p>
+    <w:p>
+      <w:pPr>
+        <w:spacing w:after="0"/>
+        <w:rPr>
+          <w:bCs/>
+          <w:sz w:val="24"/>
+          <w:szCs w:val="24"/>
+        </w:rPr>
+      </w:pPr>
+      <w:r>
+        <w:rPr>
+          <w:bCs/>
+          <w:sz w:val="24"/>
+          <w:szCs w:val="24"/>
+        </w:rPr>
+        <w:t xml:space="preserve">Reversing a string: </w:t>
+      </w:r>
+      <w:proofErr w:type="spellStart"/>
+      <w:r>
+        <w:rPr>
+          <w:bCs/>
+          <w:sz w:val="24"/>
+          <w:szCs w:val="24"/>
+        </w:rPr>
+        <w:t>my_string</w:t>
+      </w:r>
+      <w:proofErr w:type="spellEnd"/>
+      <w:proofErr w:type="gramStart"/>
+      <w:r>
+        <w:rPr>
+          <w:bCs/>
+          <w:sz w:val="24"/>
+          <w:szCs w:val="24"/>
+        </w:rPr>
+        <w:t>[::</w:t>
+      </w:r>
+      <w:proofErr w:type="gramEnd"/>
+      <w:r>
+        <w:rPr>
+          <w:bCs/>
+          <w:sz w:val="24"/>
+          <w:szCs w:val="24"/>
+        </w:rPr>
+        <w:t>-1]</w:t>
+      </w:r>
+    </w:p>
+    <w:p>
+      <w:pPr>
+        <w:spacing w:after="0"/>
+        <w:rPr>
+          <w:bCs/>
+          <w:sz w:val="24"/>
+          <w:szCs w:val="24"/>
+        </w:rPr>
+      </w:pPr>
+    </w:p>
+    <w:p>
+      <w:pPr>
+        <w:spacing w:after="0"/>
+        <w:rPr>
+          <w:bCs/>
+          <w:sz w:val="24"/>
+          <w:szCs w:val="24"/>
         </w:rPr>
       </w:pPr>
     </w:p>
@@ -48,6 +529,127 @@
     </w:sectPr>
   </w:body>
 </w:document>
+</file>
+
+<file path=word/numbering.xml><?xml version="1.0" encoding="utf-8"?>
+<w:numbering xmlns:wpc="http://schemas.microsoft.com/office/word/2010/wordprocessingCanvas" xmlns:cx="http://schemas.microsoft.com/office/drawing/2014/chartex" xmlns:cx1="http://schemas.microsoft.com/office/drawing/2015/9/8/chartex" xmlns:cx2="http://schemas.microsoft.com/office/drawing/2015/10/21/chartex" xmlns:cx3="http://schemas.microsoft.com/office/drawing/2016/5/9/chartex" xmlns:cx4="http://schemas.microsoft.com/office/drawing/2016/5/10/chartex" xmlns:cx5="http://schemas.microsoft.com/office/drawing/2016/5/11/chartex" xmlns:cx6="http://schemas.microsoft.com/office/drawing/2016/5/12/chartex" xmlns:cx7="http://schemas.microsoft.com/office/drawing/2016/5/13/chartex" xmlns:cx8="http://schemas.microsoft.com/office/drawing/2016/5/14/chartex" xmlns:mc="http://schemas.openxmlformats.org/markup-compatibility/2006" xmlns:aink="http://schemas.microsoft.com/office/drawing/2016/ink" xmlns:am3d="http://schemas.microsoft.com/office/drawing/2017/model3d" xmlns:o="urn:schemas-microsoft-com:office:office" xmlns:r="http://schemas.openxmlformats.org/officeDocument/2006/relationships" xmlns:m="http://schemas.openxmlformats.org/officeDocument/2006/math" xmlns:v="urn:schemas-microsoft-com:vml" xmlns:wp14="http://schemas.microsoft.com/office/word/2010/wordprocessingDrawing" xmlns:wp="http://schemas.openxmlformats.org/drawingml/2006/wordprocessingDrawing" xmlns:w10="urn:schemas-microsoft-com:office:word" xmlns:w="http://schemas.openxmlformats.org/wordprocessingml/2006/main" xmlns:w14="http://schemas.microsoft.com/office/word/2010/wordml" xmlns:w15="http://schemas.microsoft.com/office/word/2012/wordml" xmlns:w16cex="http://schemas.microsoft.com/office/word/2018/wordml/cex" xmlns:w16cid="http://schemas.microsoft.com/office/word/2016/wordml/cid" xmlns:w16="http://schemas.microsoft.com/office/word/2018/wordml" xmlns:w16sdtdh="http://schemas.microsoft.com/office/word/2020/wordml/sdtdatahash" xmlns:w16se="http://schemas.microsoft.com/office/word/2015/wordml/symex" xmlns:wpg="http://schemas.microsoft.com/office/word/2010/wordprocessingGroup" xmlns:wpi="http://schemas.microsoft.com/office/word/2010/wordprocessingInk" xmlns:wne="http://schemas.microsoft.com/office/word/2006/wordml" xmlns:wps="http://schemas.microsoft.com/office/word/2010/wordprocessingShape" mc:Ignorable="w14 w15 w16se w16cid w16 w16cex w16sdtdh wp14">
+  <w:abstractNum w:abstractNumId="0" w15:restartNumberingAfterBreak="0">
+    <w:nsid w:val="22DE5CEA"/>
+    <w:multiLevelType w:val="hybridMultilevel"/>
+    <w:tmpl w:val="9E129E8A"/>
+    <w:lvl w:ilvl="0" w:tplc="04090001">
+      <w:start w:val="1"/>
+      <w:numFmt w:val="bullet"/>
+      <w:lvlText w:val=""/>
+      <w:lvlJc w:val="left"/>
+      <w:pPr>
+        <w:ind w:left="720" w:hanging="360"/>
+      </w:pPr>
+      <w:rPr>
+        <w:rFonts w:ascii="Symbol" w:hAnsi="Symbol" w:hint="default"/>
+      </w:rPr>
+    </w:lvl>
+    <w:lvl w:ilvl="1" w:tplc="04090003" w:tentative="1">
+      <w:start w:val="1"/>
+      <w:numFmt w:val="bullet"/>
+      <w:lvlText w:val="o"/>
+      <w:lvlJc w:val="left"/>
+      <w:pPr>
+        <w:ind w:left="1440" w:hanging="360"/>
+      </w:pPr>
+      <w:rPr>
+        <w:rFonts w:ascii="Courier New" w:hAnsi="Courier New" w:cs="Courier New" w:hint="default"/>
+      </w:rPr>
+    </w:lvl>
+    <w:lvl w:ilvl="2" w:tplc="04090005" w:tentative="1">
+      <w:start w:val="1"/>
+      <w:numFmt w:val="bullet"/>
+      <w:lvlText w:val=""/>
+      <w:lvlJc w:val="left"/>
+      <w:pPr>
+        <w:ind w:left="2160" w:hanging="360"/>
+      </w:pPr>
+      <w:rPr>
+        <w:rFonts w:ascii="Wingdings" w:hAnsi="Wingdings" w:hint="default"/>
+      </w:rPr>
+    </w:lvl>
+    <w:lvl w:ilvl="3" w:tplc="04090001" w:tentative="1">
+      <w:start w:val="1"/>
+      <w:numFmt w:val="bullet"/>
+      <w:lvlText w:val=""/>
+      <w:lvlJc w:val="left"/>
+      <w:pPr>
+        <w:ind w:left="2880" w:hanging="360"/>
+      </w:pPr>
+      <w:rPr>
+        <w:rFonts w:ascii="Symbol" w:hAnsi="Symbol" w:hint="default"/>
+      </w:rPr>
+    </w:lvl>
+    <w:lvl w:ilvl="4" w:tplc="04090003" w:tentative="1">
+      <w:start w:val="1"/>
+      <w:numFmt w:val="bullet"/>
+      <w:lvlText w:val="o"/>
+      <w:lvlJc w:val="left"/>
+      <w:pPr>
+        <w:ind w:left="3600" w:hanging="360"/>
+      </w:pPr>
+      <w:rPr>
+        <w:rFonts w:ascii="Courier New" w:hAnsi="Courier New" w:cs="Courier New" w:hint="default"/>
+      </w:rPr>
+    </w:lvl>
+    <w:lvl w:ilvl="5" w:tplc="04090005" w:tentative="1">
+      <w:start w:val="1"/>
+      <w:numFmt w:val="bullet"/>
+      <w:lvlText w:val=""/>
+      <w:lvlJc w:val="left"/>
+      <w:pPr>
+        <w:ind w:left="4320" w:hanging="360"/>
+      </w:pPr>
+      <w:rPr>
+        <w:rFonts w:ascii="Wingdings" w:hAnsi="Wingdings" w:hint="default"/>
+      </w:rPr>
+    </w:lvl>
+    <w:lvl w:ilvl="6" w:tplc="04090001" w:tentative="1">
+      <w:start w:val="1"/>
+      <w:numFmt w:val="bullet"/>
+      <w:lvlText w:val=""/>
+      <w:lvlJc w:val="left"/>
+      <w:pPr>
+        <w:ind w:left="5040" w:hanging="360"/>
+      </w:pPr>
+      <w:rPr>
+        <w:rFonts w:ascii="Symbol" w:hAnsi="Symbol" w:hint="default"/>
+      </w:rPr>
+    </w:lvl>
+    <w:lvl w:ilvl="7" w:tplc="04090003" w:tentative="1">
+      <w:start w:val="1"/>
+      <w:numFmt w:val="bullet"/>
+      <w:lvlText w:val="o"/>
+      <w:lvlJc w:val="left"/>
+      <w:pPr>
+        <w:ind w:left="5760" w:hanging="360"/>
+      </w:pPr>
+      <w:rPr>
+        <w:rFonts w:ascii="Courier New" w:hAnsi="Courier New" w:cs="Courier New" w:hint="default"/>
+      </w:rPr>
+    </w:lvl>
+    <w:lvl w:ilvl="8" w:tplc="04090005" w:tentative="1">
+      <w:start w:val="1"/>
+      <w:numFmt w:val="bullet"/>
+      <w:lvlText w:val=""/>
+      <w:lvlJc w:val="left"/>
+      <w:pPr>
+        <w:ind w:left="6480" w:hanging="360"/>
+      </w:pPr>
+      <w:rPr>
+        <w:rFonts w:ascii="Wingdings" w:hAnsi="Wingdings" w:hint="default"/>
+      </w:rPr>
+    </w:lvl>
+  </w:abstractNum>
+  <w:num w:numId="1">
+    <w:abstractNumId w:val="0"/>
+  </w:num>
+</w:numbering>
 </file>
 
 <file path=word/styles.xml><?xml version="1.0" encoding="utf-8"?>
@@ -476,6 +1078,17 @@
     <w:semiHidden/>
     <w:unhideWhenUsed/>
   </w:style>
+  <w:style w:type="paragraph" w:styleId="ListParagraph">
+    <w:name w:val="List Paragraph"/>
+    <w:basedOn w:val="Normal"/>
+    <w:uiPriority w:val="34"/>
+    <w:qFormat/>
+    <w:rsid w:val="0011697F"/>
+    <w:pPr>
+      <w:ind w:left="720"/>
+      <w:contextualSpacing/>
+    </w:pPr>
+  </w:style>
 </w:styles>
 </file>
 

</xml_diff>

<commit_message>
section 3 - day 3
</commit_message>
<xml_diff>
--- a/section_3/python_object_and_data_structure_basics.docx
+++ b/section_3/python_object_and_data_structure_basics.docx
@@ -510,6 +510,1012 @@
           <w:szCs w:val="24"/>
         </w:rPr>
       </w:pPr>
+    </w:p>
+    <w:p>
+      <w:pPr>
+        <w:spacing w:after="0"/>
+        <w:rPr>
+          <w:bCs/>
+          <w:sz w:val="24"/>
+          <w:szCs w:val="24"/>
+        </w:rPr>
+      </w:pPr>
+      <w:r>
+        <w:rPr>
+          <w:bCs/>
+          <w:sz w:val="24"/>
+          <w:szCs w:val="24"/>
+        </w:rPr>
+        <w:t xml:space="preserve"> </w:t>
+      </w:r>
+    </w:p>
+    <w:p>
+      <w:pPr>
+        <w:spacing w:after="0"/>
+        <w:rPr>
+          <w:b/>
+          <w:sz w:val="28"/>
+          <w:szCs w:val="28"/>
+        </w:rPr>
+      </w:pPr>
+      <w:r>
+        <w:rPr>
+          <w:b/>
+          <w:sz w:val="28"/>
+          <w:szCs w:val="28"/>
+        </w:rPr>
+        <w:t>02.02.</w:t>
+      </w:r>
+    </w:p>
+    <w:p>
+      <w:pPr>
+        <w:spacing w:after="0"/>
+        <w:rPr>
+          <w:b/>
+          <w:sz w:val="28"/>
+          <w:szCs w:val="28"/>
+        </w:rPr>
+      </w:pPr>
+      <w:r>
+        <w:rPr>
+          <w:b/>
+          <w:sz w:val="28"/>
+          <w:szCs w:val="28"/>
+        </w:rPr>
+        <w:t>17. String Properties and Methods</w:t>
+      </w:r>
+    </w:p>
+    <w:p>
+      <w:pPr>
+        <w:spacing w:after="0"/>
+        <w:rPr>
+          <w:bCs/>
+          <w:sz w:val="24"/>
+          <w:szCs w:val="24"/>
+        </w:rPr>
+      </w:pPr>
+      <w:r>
+        <w:rPr>
+          <w:bCs/>
+          <w:sz w:val="24"/>
+          <w:szCs w:val="24"/>
+        </w:rPr>
+        <w:t>Strings are immutable</w:t>
+      </w:r>
+    </w:p>
+    <w:p>
+      <w:pPr>
+        <w:spacing w:after="0"/>
+        <w:rPr>
+          <w:bCs/>
+          <w:sz w:val="24"/>
+          <w:szCs w:val="24"/>
+        </w:rPr>
+      </w:pPr>
+      <w:r>
+        <w:rPr>
+          <w:bCs/>
+          <w:sz w:val="24"/>
+          <w:szCs w:val="24"/>
+        </w:rPr>
+        <w:t>Methods</w:t>
+      </w:r>
+      <w:proofErr w:type="gramStart"/>
+      <w:r>
+        <w:rPr>
+          <w:bCs/>
+          <w:sz w:val="24"/>
+          <w:szCs w:val="24"/>
+        </w:rPr>
+        <w:t>: .upper</w:t>
+      </w:r>
+      <w:proofErr w:type="gramEnd"/>
+      <w:r>
+        <w:rPr>
+          <w:bCs/>
+          <w:sz w:val="24"/>
+          <w:szCs w:val="24"/>
+        </w:rPr>
+        <w:t>(), .lower(), .capitalize(), .split()</w:t>
+      </w:r>
+    </w:p>
+    <w:p>
+      <w:pPr>
+        <w:spacing w:after="0"/>
+        <w:rPr>
+          <w:bCs/>
+          <w:sz w:val="24"/>
+          <w:szCs w:val="24"/>
+        </w:rPr>
+      </w:pPr>
+    </w:p>
+    <w:p>
+      <w:pPr>
+        <w:spacing w:after="0"/>
+        <w:rPr>
+          <w:b/>
+          <w:sz w:val="28"/>
+          <w:szCs w:val="28"/>
+        </w:rPr>
+      </w:pPr>
+      <w:r>
+        <w:rPr>
+          <w:b/>
+          <w:sz w:val="28"/>
+          <w:szCs w:val="28"/>
+        </w:rPr>
+        <w:t>1</w:t>
+      </w:r>
+      <w:r>
+        <w:rPr>
+          <w:b/>
+          <w:sz w:val="28"/>
+          <w:szCs w:val="28"/>
+        </w:rPr>
+        <w:t>9</w:t>
+      </w:r>
+      <w:r>
+        <w:rPr>
+          <w:b/>
+          <w:sz w:val="28"/>
+          <w:szCs w:val="28"/>
+        </w:rPr>
+        <w:t>. Print Formatting with Strings</w:t>
+      </w:r>
+    </w:p>
+    <w:p>
+      <w:pPr>
+        <w:spacing w:after="0"/>
+        <w:rPr>
+          <w:bCs/>
+          <w:sz w:val="24"/>
+          <w:szCs w:val="24"/>
+        </w:rPr>
+      </w:pPr>
+      <w:r>
+        <w:rPr>
+          <w:bCs/>
+          <w:sz w:val="24"/>
+          <w:szCs w:val="24"/>
+        </w:rPr>
+        <w:t>String interpolation is the process of substituting values of variables into placeholders in a string</w:t>
+      </w:r>
+    </w:p>
+    <w:p>
+      <w:pPr>
+        <w:spacing w:after="0"/>
+        <w:rPr>
+          <w:bCs/>
+          <w:sz w:val="24"/>
+          <w:szCs w:val="24"/>
+        </w:rPr>
+      </w:pPr>
+      <w:r>
+        <w:rPr>
+          <w:bCs/>
+          <w:sz w:val="24"/>
+          <w:szCs w:val="24"/>
+        </w:rPr>
+        <w:t>There are 2 widely used methods:</w:t>
+      </w:r>
+    </w:p>
+    <w:p>
+      <w:pPr>
+        <w:pStyle w:val="ListParagraph"/>
+        <w:numPr>
+          <w:ilvl w:val="0"/>
+          <w:numId w:val="2"/>
+        </w:numPr>
+        <w:spacing w:after="0"/>
+        <w:rPr>
+          <w:bCs/>
+          <w:sz w:val="24"/>
+          <w:szCs w:val="24"/>
+        </w:rPr>
+      </w:pPr>
+      <w:proofErr w:type="gramStart"/>
+      <w:r>
+        <w:rPr>
+          <w:bCs/>
+          <w:sz w:val="24"/>
+          <w:szCs w:val="24"/>
+        </w:rPr>
+        <w:t>.format</w:t>
+      </w:r>
+      <w:proofErr w:type="gramEnd"/>
+      <w:r>
+        <w:rPr>
+          <w:bCs/>
+          <w:sz w:val="24"/>
+          <w:szCs w:val="24"/>
+        </w:rPr>
+        <w:t>()</w:t>
+      </w:r>
+    </w:p>
+    <w:p>
+      <w:pPr>
+        <w:pStyle w:val="ListParagraph"/>
+        <w:numPr>
+          <w:ilvl w:val="0"/>
+          <w:numId w:val="2"/>
+        </w:numPr>
+        <w:spacing w:after="0"/>
+        <w:rPr>
+          <w:bCs/>
+          <w:sz w:val="24"/>
+          <w:szCs w:val="24"/>
+        </w:rPr>
+      </w:pPr>
+      <w:r>
+        <w:rPr>
+          <w:bCs/>
+          <w:sz w:val="24"/>
+          <w:szCs w:val="24"/>
+        </w:rPr>
+        <w:t>f-strings</w:t>
+      </w:r>
+    </w:p>
+    <w:p>
+      <w:pPr>
+        <w:pStyle w:val="ListParagraph"/>
+        <w:spacing w:after="0"/>
+        <w:rPr>
+          <w:bCs/>
+          <w:sz w:val="24"/>
+          <w:szCs w:val="24"/>
+        </w:rPr>
+      </w:pPr>
+    </w:p>
+    <w:p>
+      <w:pPr>
+        <w:spacing w:after="0"/>
+        <w:rPr>
+          <w:bCs/>
+          <w:sz w:val="24"/>
+          <w:szCs w:val="24"/>
+        </w:rPr>
+      </w:pPr>
+      <w:r>
+        <w:rPr>
+          <w:bCs/>
+          <w:sz w:val="24"/>
+          <w:szCs w:val="24"/>
+        </w:rPr>
+        <w:t xml:space="preserve">Examples </w:t>
+      </w:r>
+      <w:proofErr w:type="gramStart"/>
+      <w:r>
+        <w:rPr>
+          <w:bCs/>
+          <w:sz w:val="24"/>
+          <w:szCs w:val="24"/>
+        </w:rPr>
+        <w:t>for .format</w:t>
+      </w:r>
+      <w:proofErr w:type="gramEnd"/>
+      <w:r>
+        <w:rPr>
+          <w:bCs/>
+          <w:sz w:val="24"/>
+          <w:szCs w:val="24"/>
+        </w:rPr>
+        <w:t>():</w:t>
+      </w:r>
+    </w:p>
+    <w:p>
+      <w:pPr>
+        <w:spacing w:after="0"/>
+        <w:rPr>
+          <w:bCs/>
+          <w:sz w:val="24"/>
+          <w:szCs w:val="24"/>
+        </w:rPr>
+      </w:pPr>
+      <w:proofErr w:type="gramStart"/>
+      <w:r>
+        <w:rPr>
+          <w:bCs/>
+          <w:sz w:val="24"/>
+          <w:szCs w:val="24"/>
+        </w:rPr>
+        <w:t>print(</w:t>
+      </w:r>
+      <w:proofErr w:type="gramEnd"/>
+      <w:r>
+        <w:rPr>
+          <w:bCs/>
+          <w:sz w:val="24"/>
+          <w:szCs w:val="24"/>
+        </w:rPr>
+        <w:t>‘This {1} {0} {2}’.format(‘a’, ‘is’, ‘text’)) –</w:t>
+      </w:r>
+      <w:r>
+        <w:rPr>
+          <w:bCs/>
+          <w:sz w:val="24"/>
+          <w:szCs w:val="24"/>
+        </w:rPr>
+        <w:t xml:space="preserve"> a</w:t>
+      </w:r>
+      <w:r>
+        <w:rPr>
+          <w:bCs/>
+          <w:sz w:val="24"/>
+          <w:szCs w:val="24"/>
+        </w:rPr>
+        <w:t>ccess the strings by index</w:t>
+      </w:r>
+    </w:p>
+    <w:p>
+      <w:pPr>
+        <w:spacing w:after="0"/>
+        <w:rPr>
+          <w:bCs/>
+          <w:sz w:val="24"/>
+          <w:szCs w:val="24"/>
+        </w:rPr>
+      </w:pPr>
+      <w:proofErr w:type="gramStart"/>
+      <w:r>
+        <w:rPr>
+          <w:bCs/>
+          <w:sz w:val="24"/>
+          <w:szCs w:val="24"/>
+        </w:rPr>
+        <w:t>print(</w:t>
+      </w:r>
+      <w:proofErr w:type="gramEnd"/>
+      <w:r>
+        <w:rPr>
+          <w:bCs/>
+          <w:sz w:val="24"/>
+          <w:szCs w:val="24"/>
+        </w:rPr>
+        <w:t>‘This {</w:t>
+      </w:r>
+      <w:proofErr w:type="spellStart"/>
+      <w:r>
+        <w:rPr>
+          <w:bCs/>
+          <w:sz w:val="24"/>
+          <w:szCs w:val="24"/>
+        </w:rPr>
+        <w:t>i</w:t>
+      </w:r>
+      <w:proofErr w:type="spellEnd"/>
+      <w:r>
+        <w:rPr>
+          <w:bCs/>
+          <w:sz w:val="24"/>
+          <w:szCs w:val="24"/>
+        </w:rPr>
+        <w:t xml:space="preserve">} {a} {t}’.format(a=‘a’, </w:t>
+      </w:r>
+      <w:proofErr w:type="spellStart"/>
+      <w:r>
+        <w:rPr>
+          <w:bCs/>
+          <w:sz w:val="24"/>
+          <w:szCs w:val="24"/>
+        </w:rPr>
+        <w:t>i</w:t>
+      </w:r>
+      <w:proofErr w:type="spellEnd"/>
+      <w:r>
+        <w:rPr>
+          <w:bCs/>
+          <w:sz w:val="24"/>
+          <w:szCs w:val="24"/>
+        </w:rPr>
+        <w:t>=‘is’, t=‘text’))</w:t>
+      </w:r>
+      <w:r>
+        <w:rPr>
+          <w:bCs/>
+          <w:sz w:val="24"/>
+          <w:szCs w:val="24"/>
+        </w:rPr>
+        <w:t xml:space="preserve"> – access the strings as variables</w:t>
+      </w:r>
+    </w:p>
+    <w:p>
+      <w:pPr>
+        <w:spacing w:after="0"/>
+        <w:rPr>
+          <w:bCs/>
+          <w:sz w:val="24"/>
+          <w:szCs w:val="24"/>
+        </w:rPr>
+      </w:pPr>
+      <w:proofErr w:type="gramStart"/>
+      <w:r>
+        <w:rPr>
+          <w:bCs/>
+          <w:sz w:val="24"/>
+          <w:szCs w:val="24"/>
+        </w:rPr>
+        <w:lastRenderedPageBreak/>
+        <w:t>print(</w:t>
+      </w:r>
+      <w:proofErr w:type="gramEnd"/>
+      <w:r>
+        <w:rPr>
+          <w:bCs/>
+          <w:sz w:val="24"/>
+          <w:szCs w:val="24"/>
+        </w:rPr>
+        <w:t>‘Price is {</w:t>
+      </w:r>
+      <w:proofErr w:type="spellStart"/>
+      <w:r>
+        <w:rPr>
+          <w:bCs/>
+          <w:sz w:val="24"/>
+          <w:szCs w:val="24"/>
+        </w:rPr>
+        <w:t>value:width.precision</w:t>
+      </w:r>
+      <w:proofErr w:type="spellEnd"/>
+      <w:r>
+        <w:rPr>
+          <w:bCs/>
+          <w:sz w:val="24"/>
+          <w:szCs w:val="24"/>
+        </w:rPr>
+        <w:t xml:space="preserve"> f}”.format(value=results)) – floating point formatting</w:t>
+      </w:r>
+    </w:p>
+    <w:p>
+      <w:pPr>
+        <w:spacing w:after="0"/>
+        <w:rPr>
+          <w:bCs/>
+          <w:sz w:val="24"/>
+          <w:szCs w:val="24"/>
+        </w:rPr>
+      </w:pPr>
+    </w:p>
+    <w:p>
+      <w:pPr>
+        <w:spacing w:after="0"/>
+        <w:rPr>
+          <w:bCs/>
+          <w:sz w:val="24"/>
+          <w:szCs w:val="24"/>
+        </w:rPr>
+      </w:pPr>
+      <w:r>
+        <w:rPr>
+          <w:bCs/>
+          <w:sz w:val="24"/>
+          <w:szCs w:val="24"/>
+        </w:rPr>
+        <w:t>Examples for f-strings:</w:t>
+      </w:r>
+    </w:p>
+    <w:p>
+      <w:pPr>
+        <w:spacing w:after="0"/>
+        <w:rPr>
+          <w:bCs/>
+          <w:sz w:val="24"/>
+          <w:szCs w:val="24"/>
+        </w:rPr>
+      </w:pPr>
+      <w:proofErr w:type="gramStart"/>
+      <w:r>
+        <w:rPr>
+          <w:bCs/>
+          <w:sz w:val="24"/>
+          <w:szCs w:val="24"/>
+        </w:rPr>
+        <w:t>print(</w:t>
+      </w:r>
+      <w:proofErr w:type="spellStart"/>
+      <w:proofErr w:type="gramEnd"/>
+      <w:r>
+        <w:rPr>
+          <w:bCs/>
+          <w:sz w:val="24"/>
+          <w:szCs w:val="24"/>
+        </w:rPr>
+        <w:t>f‘This</w:t>
+      </w:r>
+      <w:proofErr w:type="spellEnd"/>
+      <w:r>
+        <w:rPr>
+          <w:bCs/>
+          <w:sz w:val="24"/>
+          <w:szCs w:val="24"/>
+        </w:rPr>
+        <w:t xml:space="preserve"> {</w:t>
+      </w:r>
+      <w:proofErr w:type="spellStart"/>
+      <w:r>
+        <w:rPr>
+          <w:bCs/>
+          <w:sz w:val="24"/>
+          <w:szCs w:val="24"/>
+        </w:rPr>
+        <w:t>var_one</w:t>
+      </w:r>
+      <w:proofErr w:type="spellEnd"/>
+      <w:r>
+        <w:rPr>
+          <w:bCs/>
+          <w:sz w:val="24"/>
+          <w:szCs w:val="24"/>
+        </w:rPr>
+        <w:t>} {</w:t>
+      </w:r>
+      <w:proofErr w:type="spellStart"/>
+      <w:r>
+        <w:rPr>
+          <w:bCs/>
+          <w:sz w:val="24"/>
+          <w:szCs w:val="24"/>
+        </w:rPr>
+        <w:t>var_two</w:t>
+      </w:r>
+      <w:proofErr w:type="spellEnd"/>
+      <w:r>
+        <w:rPr>
+          <w:bCs/>
+          <w:sz w:val="24"/>
+          <w:szCs w:val="24"/>
+        </w:rPr>
+        <w:t>} {</w:t>
+      </w:r>
+      <w:proofErr w:type="spellStart"/>
+      <w:r>
+        <w:rPr>
+          <w:bCs/>
+          <w:sz w:val="24"/>
+          <w:szCs w:val="24"/>
+        </w:rPr>
+        <w:t>var_three</w:t>
+      </w:r>
+      <w:proofErr w:type="spellEnd"/>
+      <w:r>
+        <w:rPr>
+          <w:bCs/>
+          <w:sz w:val="24"/>
+          <w:szCs w:val="24"/>
+        </w:rPr>
+        <w:t>}’)</w:t>
+      </w:r>
+    </w:p>
+    <w:p>
+      <w:pPr>
+        <w:spacing w:after="0"/>
+        <w:rPr>
+          <w:bCs/>
+          <w:sz w:val="24"/>
+          <w:szCs w:val="24"/>
+        </w:rPr>
+      </w:pPr>
+    </w:p>
+    <w:p>
+      <w:pPr>
+        <w:spacing w:after="0"/>
+        <w:rPr>
+          <w:b/>
+          <w:sz w:val="28"/>
+          <w:szCs w:val="28"/>
+        </w:rPr>
+      </w:pPr>
+      <w:r>
+        <w:rPr>
+          <w:b/>
+          <w:sz w:val="28"/>
+          <w:szCs w:val="28"/>
+        </w:rPr>
+        <w:t>20. Print Formatting FAQs</w:t>
+      </w:r>
+    </w:p>
+    <w:p>
+      <w:pPr>
+        <w:spacing w:after="0"/>
+        <w:rPr>
+          <w:bCs/>
+          <w:sz w:val="24"/>
+          <w:szCs w:val="24"/>
+        </w:rPr>
+      </w:pPr>
+      <w:r>
+        <w:rPr>
+          <w:bCs/>
+          <w:sz w:val="24"/>
+          <w:szCs w:val="24"/>
+        </w:rPr>
+        <w:t xml:space="preserve">Resource for formatting:  </w:t>
+      </w:r>
+      <w:hyperlink r:id="rId5" w:history="1">
+        <w:r>
+          <w:rPr>
+            <w:rStyle w:val="Hyperlink"/>
+            <w:bCs/>
+            <w:sz w:val="24"/>
+            <w:szCs w:val="24"/>
+          </w:rPr>
+          <w:t>https://pyformat.info/</w:t>
+        </w:r>
+      </w:hyperlink>
+    </w:p>
+    <w:p>
+      <w:pPr>
+        <w:spacing w:after="0"/>
+        <w:rPr>
+          <w:bCs/>
+          <w:sz w:val="24"/>
+          <w:szCs w:val="24"/>
+        </w:rPr>
+      </w:pPr>
+    </w:p>
+    <w:p>
+      <w:pPr>
+        <w:spacing w:after="0"/>
+        <w:rPr>
+          <w:b/>
+          <w:sz w:val="28"/>
+          <w:szCs w:val="28"/>
+        </w:rPr>
+      </w:pPr>
+      <w:r>
+        <w:rPr>
+          <w:b/>
+          <w:sz w:val="28"/>
+          <w:szCs w:val="28"/>
+        </w:rPr>
+        <w:t>21. Lists in Python</w:t>
+      </w:r>
+    </w:p>
+    <w:p>
+      <w:pPr>
+        <w:spacing w:after="0"/>
+        <w:rPr>
+          <w:bCs/>
+          <w:sz w:val="24"/>
+          <w:szCs w:val="24"/>
+        </w:rPr>
+      </w:pPr>
+      <w:r>
+        <w:rPr>
+          <w:bCs/>
+          <w:sz w:val="24"/>
+          <w:szCs w:val="24"/>
+        </w:rPr>
+        <w:t>A list has the following methods:</w:t>
+      </w:r>
+    </w:p>
+    <w:p>
+      <w:pPr>
+        <w:pStyle w:val="ListParagraph"/>
+        <w:numPr>
+          <w:ilvl w:val="0"/>
+          <w:numId w:val="3"/>
+        </w:numPr>
+        <w:spacing w:after="0"/>
+        <w:rPr>
+          <w:bCs/>
+          <w:sz w:val="24"/>
+          <w:szCs w:val="24"/>
+        </w:rPr>
+      </w:pPr>
+      <w:r>
+        <w:rPr>
+          <w:bCs/>
+          <w:sz w:val="24"/>
+          <w:szCs w:val="24"/>
+        </w:rPr>
+        <w:t>Clear</w:t>
+      </w:r>
+    </w:p>
+    <w:p>
+      <w:pPr>
+        <w:pStyle w:val="ListParagraph"/>
+        <w:numPr>
+          <w:ilvl w:val="0"/>
+          <w:numId w:val="3"/>
+        </w:numPr>
+        <w:spacing w:after="0"/>
+        <w:rPr>
+          <w:bCs/>
+          <w:sz w:val="24"/>
+          <w:szCs w:val="24"/>
+        </w:rPr>
+      </w:pPr>
+      <w:r>
+        <w:rPr>
+          <w:bCs/>
+          <w:sz w:val="24"/>
+          <w:szCs w:val="24"/>
+        </w:rPr>
+        <w:t>Copy</w:t>
+      </w:r>
+    </w:p>
+    <w:p>
+      <w:pPr>
+        <w:pStyle w:val="ListParagraph"/>
+        <w:numPr>
+          <w:ilvl w:val="0"/>
+          <w:numId w:val="3"/>
+        </w:numPr>
+        <w:spacing w:after="0"/>
+        <w:rPr>
+          <w:bCs/>
+          <w:sz w:val="24"/>
+          <w:szCs w:val="24"/>
+        </w:rPr>
+      </w:pPr>
+      <w:r>
+        <w:rPr>
+          <w:bCs/>
+          <w:sz w:val="24"/>
+          <w:szCs w:val="24"/>
+        </w:rPr>
+        <w:t>Count</w:t>
+      </w:r>
+      <w:r>
+        <w:rPr>
+          <w:bCs/>
+          <w:sz w:val="24"/>
+          <w:szCs w:val="24"/>
+        </w:rPr>
+        <w:t xml:space="preserve"> – counts the number of apparitions of the passed argument</w:t>
+      </w:r>
+    </w:p>
+    <w:p>
+      <w:pPr>
+        <w:pStyle w:val="ListParagraph"/>
+        <w:numPr>
+          <w:ilvl w:val="0"/>
+          <w:numId w:val="3"/>
+        </w:numPr>
+        <w:spacing w:after="0"/>
+        <w:rPr>
+          <w:bCs/>
+          <w:sz w:val="24"/>
+          <w:szCs w:val="24"/>
+        </w:rPr>
+      </w:pPr>
+      <w:r>
+        <w:rPr>
+          <w:bCs/>
+          <w:sz w:val="24"/>
+          <w:szCs w:val="24"/>
+        </w:rPr>
+        <w:t>Extend</w:t>
+      </w:r>
+      <w:r>
+        <w:rPr>
+          <w:bCs/>
+          <w:sz w:val="24"/>
+          <w:szCs w:val="24"/>
+        </w:rPr>
+        <w:t xml:space="preserve"> – adds the elements of an </w:t>
+      </w:r>
+      <w:proofErr w:type="spellStart"/>
+      <w:r>
+        <w:rPr>
+          <w:bCs/>
+          <w:sz w:val="24"/>
+          <w:szCs w:val="24"/>
+        </w:rPr>
+        <w:t>iterable</w:t>
+      </w:r>
+      <w:proofErr w:type="spellEnd"/>
+      <w:r>
+        <w:rPr>
+          <w:bCs/>
+          <w:sz w:val="24"/>
+          <w:szCs w:val="24"/>
+        </w:rPr>
+        <w:t xml:space="preserve"> (list, tuple, string) at the end of the list</w:t>
+      </w:r>
+    </w:p>
+    <w:p>
+      <w:pPr>
+        <w:pStyle w:val="ListParagraph"/>
+        <w:numPr>
+          <w:ilvl w:val="0"/>
+          <w:numId w:val="3"/>
+        </w:numPr>
+        <w:spacing w:after="0"/>
+        <w:rPr>
+          <w:bCs/>
+          <w:sz w:val="24"/>
+          <w:szCs w:val="24"/>
+        </w:rPr>
+      </w:pPr>
+      <w:r>
+        <w:rPr>
+          <w:bCs/>
+          <w:sz w:val="24"/>
+          <w:szCs w:val="24"/>
+        </w:rPr>
+        <w:t>Index</w:t>
+      </w:r>
+    </w:p>
+    <w:p>
+      <w:pPr>
+        <w:pStyle w:val="ListParagraph"/>
+        <w:numPr>
+          <w:ilvl w:val="0"/>
+          <w:numId w:val="3"/>
+        </w:numPr>
+        <w:spacing w:after="0"/>
+        <w:rPr>
+          <w:bCs/>
+          <w:sz w:val="24"/>
+          <w:szCs w:val="24"/>
+        </w:rPr>
+      </w:pPr>
+      <w:r>
+        <w:rPr>
+          <w:bCs/>
+          <w:sz w:val="24"/>
+          <w:szCs w:val="24"/>
+        </w:rPr>
+        <w:t xml:space="preserve">Insert </w:t>
+      </w:r>
+      <w:r>
+        <w:rPr>
+          <w:bCs/>
+          <w:sz w:val="24"/>
+          <w:szCs w:val="24"/>
+        </w:rPr>
+        <w:t>– insert an element at a position</w:t>
+      </w:r>
+    </w:p>
+    <w:p>
+      <w:pPr>
+        <w:pStyle w:val="ListParagraph"/>
+        <w:numPr>
+          <w:ilvl w:val="0"/>
+          <w:numId w:val="3"/>
+        </w:numPr>
+        <w:spacing w:after="0"/>
+        <w:rPr>
+          <w:bCs/>
+          <w:sz w:val="24"/>
+          <w:szCs w:val="24"/>
+        </w:rPr>
+      </w:pPr>
+      <w:r>
+        <w:rPr>
+          <w:bCs/>
+          <w:sz w:val="24"/>
+          <w:szCs w:val="24"/>
+        </w:rPr>
+        <w:t>Pop</w:t>
+      </w:r>
+      <w:r>
+        <w:rPr>
+          <w:bCs/>
+          <w:sz w:val="24"/>
+          <w:szCs w:val="24"/>
+        </w:rPr>
+        <w:t xml:space="preserve"> – removes an element placed at a given index</w:t>
+      </w:r>
+    </w:p>
+    <w:p>
+      <w:pPr>
+        <w:pStyle w:val="ListParagraph"/>
+        <w:numPr>
+          <w:ilvl w:val="0"/>
+          <w:numId w:val="3"/>
+        </w:numPr>
+        <w:spacing w:after="0"/>
+        <w:rPr>
+          <w:bCs/>
+          <w:sz w:val="24"/>
+          <w:szCs w:val="24"/>
+        </w:rPr>
+      </w:pPr>
+      <w:r>
+        <w:rPr>
+          <w:bCs/>
+          <w:sz w:val="24"/>
+          <w:szCs w:val="24"/>
+        </w:rPr>
+        <w:t>Remove</w:t>
+      </w:r>
+      <w:r>
+        <w:rPr>
+          <w:bCs/>
+          <w:sz w:val="24"/>
+          <w:szCs w:val="24"/>
+        </w:rPr>
+        <w:t xml:space="preserve"> – removes the </w:t>
+      </w:r>
+      <w:proofErr w:type="spellStart"/>
+      <w:r>
+        <w:rPr>
+          <w:bCs/>
+          <w:sz w:val="24"/>
+          <w:szCs w:val="24"/>
+        </w:rPr>
+        <w:t>passed</w:t>
+      </w:r>
+      <w:proofErr w:type="spellEnd"/>
+      <w:r>
+        <w:rPr>
+          <w:bCs/>
+          <w:sz w:val="24"/>
+          <w:szCs w:val="24"/>
+        </w:rPr>
+        <w:t xml:space="preserve"> element</w:t>
+      </w:r>
+    </w:p>
+    <w:p>
+      <w:pPr>
+        <w:pStyle w:val="ListParagraph"/>
+        <w:numPr>
+          <w:ilvl w:val="0"/>
+          <w:numId w:val="3"/>
+        </w:numPr>
+        <w:spacing w:after="0"/>
+        <w:rPr>
+          <w:bCs/>
+          <w:sz w:val="24"/>
+          <w:szCs w:val="24"/>
+        </w:rPr>
+      </w:pPr>
+      <w:r>
+        <w:rPr>
+          <w:bCs/>
+          <w:sz w:val="24"/>
+          <w:szCs w:val="24"/>
+        </w:rPr>
+        <w:t>Reverse</w:t>
+      </w:r>
+    </w:p>
+    <w:p>
+      <w:pPr>
+        <w:pStyle w:val="ListParagraph"/>
+        <w:numPr>
+          <w:ilvl w:val="0"/>
+          <w:numId w:val="3"/>
+        </w:numPr>
+        <w:spacing w:after="0"/>
+        <w:rPr>
+          <w:bCs/>
+          <w:sz w:val="24"/>
+          <w:szCs w:val="24"/>
+        </w:rPr>
+      </w:pPr>
+      <w:r>
+        <w:rPr>
+          <w:bCs/>
+          <w:sz w:val="24"/>
+          <w:szCs w:val="24"/>
+        </w:rPr>
+        <w:t>Sort</w:t>
+      </w:r>
+    </w:p>
+    <w:p>
+      <w:pPr>
+        <w:pStyle w:val="ListParagraph"/>
+        <w:numPr>
+          <w:ilvl w:val="0"/>
+          <w:numId w:val="3"/>
+        </w:numPr>
+        <w:spacing w:after="0"/>
+        <w:rPr>
+          <w:bCs/>
+          <w:sz w:val="24"/>
+          <w:szCs w:val="24"/>
+        </w:rPr>
+      </w:pPr>
+      <w:r>
+        <w:rPr>
+          <w:bCs/>
+          <w:sz w:val="24"/>
+          <w:szCs w:val="24"/>
+        </w:rPr>
+        <w:t>Append</w:t>
+      </w:r>
     </w:p>
     <w:p>
       <w:pPr>
@@ -646,8 +1652,240 @@
       </w:rPr>
     </w:lvl>
   </w:abstractNum>
+  <w:abstractNum w:abstractNumId="1" w15:restartNumberingAfterBreak="0">
+    <w:nsid w:val="5AA25460"/>
+    <w:multiLevelType w:val="hybridMultilevel"/>
+    <w:tmpl w:val="59740ABE"/>
+    <w:lvl w:ilvl="0" w:tplc="04090001">
+      <w:start w:val="1"/>
+      <w:numFmt w:val="bullet"/>
+      <w:lvlText w:val=""/>
+      <w:lvlJc w:val="left"/>
+      <w:pPr>
+        <w:ind w:left="720" w:hanging="360"/>
+      </w:pPr>
+      <w:rPr>
+        <w:rFonts w:ascii="Symbol" w:hAnsi="Symbol" w:hint="default"/>
+      </w:rPr>
+    </w:lvl>
+    <w:lvl w:ilvl="1" w:tplc="04090003" w:tentative="1">
+      <w:start w:val="1"/>
+      <w:numFmt w:val="bullet"/>
+      <w:lvlText w:val="o"/>
+      <w:lvlJc w:val="left"/>
+      <w:pPr>
+        <w:ind w:left="1440" w:hanging="360"/>
+      </w:pPr>
+      <w:rPr>
+        <w:rFonts w:ascii="Courier New" w:hAnsi="Courier New" w:cs="Courier New" w:hint="default"/>
+      </w:rPr>
+    </w:lvl>
+    <w:lvl w:ilvl="2" w:tplc="04090005" w:tentative="1">
+      <w:start w:val="1"/>
+      <w:numFmt w:val="bullet"/>
+      <w:lvlText w:val=""/>
+      <w:lvlJc w:val="left"/>
+      <w:pPr>
+        <w:ind w:left="2160" w:hanging="360"/>
+      </w:pPr>
+      <w:rPr>
+        <w:rFonts w:ascii="Wingdings" w:hAnsi="Wingdings" w:hint="default"/>
+      </w:rPr>
+    </w:lvl>
+    <w:lvl w:ilvl="3" w:tplc="04090001" w:tentative="1">
+      <w:start w:val="1"/>
+      <w:numFmt w:val="bullet"/>
+      <w:lvlText w:val=""/>
+      <w:lvlJc w:val="left"/>
+      <w:pPr>
+        <w:ind w:left="2880" w:hanging="360"/>
+      </w:pPr>
+      <w:rPr>
+        <w:rFonts w:ascii="Symbol" w:hAnsi="Symbol" w:hint="default"/>
+      </w:rPr>
+    </w:lvl>
+    <w:lvl w:ilvl="4" w:tplc="04090003" w:tentative="1">
+      <w:start w:val="1"/>
+      <w:numFmt w:val="bullet"/>
+      <w:lvlText w:val="o"/>
+      <w:lvlJc w:val="left"/>
+      <w:pPr>
+        <w:ind w:left="3600" w:hanging="360"/>
+      </w:pPr>
+      <w:rPr>
+        <w:rFonts w:ascii="Courier New" w:hAnsi="Courier New" w:cs="Courier New" w:hint="default"/>
+      </w:rPr>
+    </w:lvl>
+    <w:lvl w:ilvl="5" w:tplc="04090005" w:tentative="1">
+      <w:start w:val="1"/>
+      <w:numFmt w:val="bullet"/>
+      <w:lvlText w:val=""/>
+      <w:lvlJc w:val="left"/>
+      <w:pPr>
+        <w:ind w:left="4320" w:hanging="360"/>
+      </w:pPr>
+      <w:rPr>
+        <w:rFonts w:ascii="Wingdings" w:hAnsi="Wingdings" w:hint="default"/>
+      </w:rPr>
+    </w:lvl>
+    <w:lvl w:ilvl="6" w:tplc="04090001" w:tentative="1">
+      <w:start w:val="1"/>
+      <w:numFmt w:val="bullet"/>
+      <w:lvlText w:val=""/>
+      <w:lvlJc w:val="left"/>
+      <w:pPr>
+        <w:ind w:left="5040" w:hanging="360"/>
+      </w:pPr>
+      <w:rPr>
+        <w:rFonts w:ascii="Symbol" w:hAnsi="Symbol" w:hint="default"/>
+      </w:rPr>
+    </w:lvl>
+    <w:lvl w:ilvl="7" w:tplc="04090003" w:tentative="1">
+      <w:start w:val="1"/>
+      <w:numFmt w:val="bullet"/>
+      <w:lvlText w:val="o"/>
+      <w:lvlJc w:val="left"/>
+      <w:pPr>
+        <w:ind w:left="5760" w:hanging="360"/>
+      </w:pPr>
+      <w:rPr>
+        <w:rFonts w:ascii="Courier New" w:hAnsi="Courier New" w:cs="Courier New" w:hint="default"/>
+      </w:rPr>
+    </w:lvl>
+    <w:lvl w:ilvl="8" w:tplc="04090005" w:tentative="1">
+      <w:start w:val="1"/>
+      <w:numFmt w:val="bullet"/>
+      <w:lvlText w:val=""/>
+      <w:lvlJc w:val="left"/>
+      <w:pPr>
+        <w:ind w:left="6480" w:hanging="360"/>
+      </w:pPr>
+      <w:rPr>
+        <w:rFonts w:ascii="Wingdings" w:hAnsi="Wingdings" w:hint="default"/>
+      </w:rPr>
+    </w:lvl>
+  </w:abstractNum>
+  <w:abstractNum w:abstractNumId="2" w15:restartNumberingAfterBreak="0">
+    <w:nsid w:val="6D7E434E"/>
+    <w:multiLevelType w:val="hybridMultilevel"/>
+    <w:tmpl w:val="8884A566"/>
+    <w:lvl w:ilvl="0" w:tplc="04090001">
+      <w:start w:val="1"/>
+      <w:numFmt w:val="bullet"/>
+      <w:lvlText w:val=""/>
+      <w:lvlJc w:val="left"/>
+      <w:pPr>
+        <w:ind w:left="720" w:hanging="360"/>
+      </w:pPr>
+      <w:rPr>
+        <w:rFonts w:ascii="Symbol" w:hAnsi="Symbol" w:hint="default"/>
+      </w:rPr>
+    </w:lvl>
+    <w:lvl w:ilvl="1" w:tplc="04090003" w:tentative="1">
+      <w:start w:val="1"/>
+      <w:numFmt w:val="bullet"/>
+      <w:lvlText w:val="o"/>
+      <w:lvlJc w:val="left"/>
+      <w:pPr>
+        <w:ind w:left="1440" w:hanging="360"/>
+      </w:pPr>
+      <w:rPr>
+        <w:rFonts w:ascii="Courier New" w:hAnsi="Courier New" w:cs="Courier New" w:hint="default"/>
+      </w:rPr>
+    </w:lvl>
+    <w:lvl w:ilvl="2" w:tplc="04090005" w:tentative="1">
+      <w:start w:val="1"/>
+      <w:numFmt w:val="bullet"/>
+      <w:lvlText w:val=""/>
+      <w:lvlJc w:val="left"/>
+      <w:pPr>
+        <w:ind w:left="2160" w:hanging="360"/>
+      </w:pPr>
+      <w:rPr>
+        <w:rFonts w:ascii="Wingdings" w:hAnsi="Wingdings" w:hint="default"/>
+      </w:rPr>
+    </w:lvl>
+    <w:lvl w:ilvl="3" w:tplc="04090001" w:tentative="1">
+      <w:start w:val="1"/>
+      <w:numFmt w:val="bullet"/>
+      <w:lvlText w:val=""/>
+      <w:lvlJc w:val="left"/>
+      <w:pPr>
+        <w:ind w:left="2880" w:hanging="360"/>
+      </w:pPr>
+      <w:rPr>
+        <w:rFonts w:ascii="Symbol" w:hAnsi="Symbol" w:hint="default"/>
+      </w:rPr>
+    </w:lvl>
+    <w:lvl w:ilvl="4" w:tplc="04090003" w:tentative="1">
+      <w:start w:val="1"/>
+      <w:numFmt w:val="bullet"/>
+      <w:lvlText w:val="o"/>
+      <w:lvlJc w:val="left"/>
+      <w:pPr>
+        <w:ind w:left="3600" w:hanging="360"/>
+      </w:pPr>
+      <w:rPr>
+        <w:rFonts w:ascii="Courier New" w:hAnsi="Courier New" w:cs="Courier New" w:hint="default"/>
+      </w:rPr>
+    </w:lvl>
+    <w:lvl w:ilvl="5" w:tplc="04090005" w:tentative="1">
+      <w:start w:val="1"/>
+      <w:numFmt w:val="bullet"/>
+      <w:lvlText w:val=""/>
+      <w:lvlJc w:val="left"/>
+      <w:pPr>
+        <w:ind w:left="4320" w:hanging="360"/>
+      </w:pPr>
+      <w:rPr>
+        <w:rFonts w:ascii="Wingdings" w:hAnsi="Wingdings" w:hint="default"/>
+      </w:rPr>
+    </w:lvl>
+    <w:lvl w:ilvl="6" w:tplc="04090001" w:tentative="1">
+      <w:start w:val="1"/>
+      <w:numFmt w:val="bullet"/>
+      <w:lvlText w:val=""/>
+      <w:lvlJc w:val="left"/>
+      <w:pPr>
+        <w:ind w:left="5040" w:hanging="360"/>
+      </w:pPr>
+      <w:rPr>
+        <w:rFonts w:ascii="Symbol" w:hAnsi="Symbol" w:hint="default"/>
+      </w:rPr>
+    </w:lvl>
+    <w:lvl w:ilvl="7" w:tplc="04090003" w:tentative="1">
+      <w:start w:val="1"/>
+      <w:numFmt w:val="bullet"/>
+      <w:lvlText w:val="o"/>
+      <w:lvlJc w:val="left"/>
+      <w:pPr>
+        <w:ind w:left="5760" w:hanging="360"/>
+      </w:pPr>
+      <w:rPr>
+        <w:rFonts w:ascii="Courier New" w:hAnsi="Courier New" w:cs="Courier New" w:hint="default"/>
+      </w:rPr>
+    </w:lvl>
+    <w:lvl w:ilvl="8" w:tplc="04090005" w:tentative="1">
+      <w:start w:val="1"/>
+      <w:numFmt w:val="bullet"/>
+      <w:lvlText w:val=""/>
+      <w:lvlJc w:val="left"/>
+      <w:pPr>
+        <w:ind w:left="6480" w:hanging="360"/>
+      </w:pPr>
+      <w:rPr>
+        <w:rFonts w:ascii="Wingdings" w:hAnsi="Wingdings" w:hint="default"/>
+      </w:rPr>
+    </w:lvl>
+  </w:abstractNum>
   <w:num w:numId="1">
     <w:abstractNumId w:val="0"/>
+  </w:num>
+  <w:num w:numId="2">
+    <w:abstractNumId w:val="2"/>
+  </w:num>
+  <w:num w:numId="3">
+    <w:abstractNumId w:val="1"/>
   </w:num>
 </w:numbering>
 </file>
@@ -1089,6 +2327,29 @@
       <w:contextualSpacing/>
     </w:pPr>
   </w:style>
+  <w:style w:type="character" w:styleId="Hyperlink">
+    <w:name w:val="Hyperlink"/>
+    <w:basedOn w:val="DefaultParagraphFont"/>
+    <w:uiPriority w:val="99"/>
+    <w:unhideWhenUsed/>
+    <w:rsid w:val="007C5222"/>
+    <w:rPr>
+      <w:color w:val="0563C1" w:themeColor="hyperlink"/>
+      <w:u w:val="single"/>
+    </w:rPr>
+  </w:style>
+  <w:style w:type="character" w:styleId="UnresolvedMention">
+    <w:name w:val="Unresolved Mention"/>
+    <w:basedOn w:val="DefaultParagraphFont"/>
+    <w:uiPriority w:val="99"/>
+    <w:semiHidden/>
+    <w:unhideWhenUsed/>
+    <w:rsid w:val="007C5222"/>
+    <w:rPr>
+      <w:color w:val="605E5C"/>
+      <w:shd w:val="clear" w:color="auto" w:fill="E1DFDD"/>
+    </w:rPr>
+  </w:style>
 </w:styles>
 </file>
 

</xml_diff>